<commit_message>
[fix] đơn vị thẩm định
</commit_message>
<xml_diff>
--- a/DU THAO QD QUY DINH CHI TIET TIEU CHUAN.docx
+++ b/DU THAO QD QUY DINH CHI TIET TIEU CHUAN.docx
@@ -1,6 +1,6 @@
 
 <file path=word/document.xml><?xml version="1.0" encoding="utf-8"?>
-<w:document xmlns:wpc="http://schemas.microsoft.com/office/word/2010/wordprocessingCanvas" xmlns:cx="http://schemas.microsoft.com/office/drawing/2014/chartex" xmlns:cx1="http://schemas.microsoft.com/office/drawing/2015/9/8/chartex" xmlns:cx2="http://schemas.microsoft.com/office/drawing/2015/10/21/chartex" xmlns:cx3="http://schemas.microsoft.com/office/drawing/2016/5/9/chartex" xmlns:cx4="http://schemas.microsoft.com/office/drawing/2016/5/10/chartex" xmlns:cx5="http://schemas.microsoft.com/office/drawing/2016/5/11/chartex" xmlns:cx6="http://schemas.microsoft.com/office/drawing/2016/5/12/chartex" xmlns:cx7="http://schemas.microsoft.com/office/drawing/2016/5/13/chartex" xmlns:cx8="http://schemas.microsoft.com/office/drawing/2016/5/14/chartex" xmlns:mc="http://schemas.openxmlformats.org/markup-compatibility/2006" xmlns:aink="http://schemas.microsoft.com/office/drawing/2016/ink" xmlns:am3d="http://schemas.microsoft.com/office/drawing/2017/model3d" xmlns:o="urn:schemas-microsoft-com:office:office" xmlns:oel="http://schemas.microsoft.com/office/2019/extlst" xmlns:r="http://schemas.openxmlformats.org/officeDocument/2006/relationships" xmlns:m="http://schemas.openxmlformats.org/officeDocument/2006/math" xmlns:v="urn:schemas-microsoft-com:vml" xmlns:wp14="http://schemas.microsoft.com/office/word/2010/wordprocessingDrawing" xmlns:wp="http://schemas.openxmlformats.org/drawingml/2006/wordprocessingDrawing" xmlns:w10="urn:schemas-microsoft-com:office:word" xmlns:w="http://schemas.openxmlformats.org/wordprocessingml/2006/main" xmlns:w14="http://schemas.microsoft.com/office/word/2010/wordml" xmlns:w15="http://schemas.microsoft.com/office/word/2012/wordml" xmlns:w16cex="http://schemas.microsoft.com/office/word/2018/wordml/cex" xmlns:w16cid="http://schemas.microsoft.com/office/word/2016/wordml/cid" xmlns:w16="http://schemas.microsoft.com/office/word/2018/wordml" xmlns:w16sdtdh="http://schemas.microsoft.com/office/word/2020/wordml/sdtdatahash" xmlns:w16se="http://schemas.microsoft.com/office/word/2015/wordml/symex" xmlns:wpg="http://schemas.microsoft.com/office/word/2010/wordprocessingGroup" xmlns:wpi="http://schemas.microsoft.com/office/word/2010/wordprocessingInk" xmlns:wne="http://schemas.microsoft.com/office/word/2006/wordml" xmlns:wps="http://schemas.microsoft.com/office/word/2010/wordprocessingShape" mc:Ignorable="w14 w15 w16se w16cid w16 w16cex w16sdtdh wp14">
+<w:document xmlns:wpc="http://schemas.microsoft.com/office/word/2010/wordprocessingCanvas" xmlns:cx="http://schemas.microsoft.com/office/drawing/2014/chartex" xmlns:cx1="http://schemas.microsoft.com/office/drawing/2015/9/8/chartex" xmlns:cx2="http://schemas.microsoft.com/office/drawing/2015/10/21/chartex" xmlns:cx3="http://schemas.microsoft.com/office/drawing/2016/5/9/chartex" xmlns:cx4="http://schemas.microsoft.com/office/drawing/2016/5/10/chartex" xmlns:cx5="http://schemas.microsoft.com/office/drawing/2016/5/11/chartex" xmlns:cx6="http://schemas.microsoft.com/office/drawing/2016/5/12/chartex" xmlns:cx7="http://schemas.microsoft.com/office/drawing/2016/5/13/chartex" xmlns:cx8="http://schemas.microsoft.com/office/drawing/2016/5/14/chartex" xmlns:mc="http://schemas.openxmlformats.org/markup-compatibility/2006" xmlns:aink="http://schemas.microsoft.com/office/drawing/2016/ink" xmlns:am3d="http://schemas.microsoft.com/office/drawing/2017/model3d" xmlns:o="urn:schemas-microsoft-com:office:office" xmlns:oel="http://schemas.microsoft.com/office/2019/extlst" xmlns:r="http://schemas.openxmlformats.org/officeDocument/2006/relationships" xmlns:m="http://schemas.openxmlformats.org/officeDocument/2006/math" xmlns:v="urn:schemas-microsoft-com:vml" xmlns:wp14="http://schemas.microsoft.com/office/word/2010/wordprocessingDrawing" xmlns:wp="http://schemas.openxmlformats.org/drawingml/2006/wordprocessingDrawing" xmlns:w10="urn:schemas-microsoft-com:office:word" xmlns:w="http://schemas.openxmlformats.org/wordprocessingml/2006/main" xmlns:w14="http://schemas.microsoft.com/office/word/2010/wordml" xmlns:w15="http://schemas.microsoft.com/office/word/2012/wordml" xmlns:w16cex="http://schemas.microsoft.com/office/word/2018/wordml/cex" xmlns:w16cid="http://schemas.microsoft.com/office/word/2016/wordml/cid" xmlns:w16="http://schemas.microsoft.com/office/word/2018/wordml" xmlns:w16du="http://schemas.microsoft.com/office/word/2023/wordml/word16du" xmlns:w16sdtdh="http://schemas.microsoft.com/office/word/2020/wordml/sdtdatahash" xmlns:w16se="http://schemas.microsoft.com/office/word/2015/wordml/symex" xmlns:wpg="http://schemas.microsoft.com/office/word/2010/wordprocessingGroup" xmlns:wpi="http://schemas.microsoft.com/office/word/2010/wordprocessingInk" xmlns:wne="http://schemas.microsoft.com/office/word/2006/wordml" xmlns:wps="http://schemas.microsoft.com/office/word/2010/wordprocessingShape" mc:Ignorable="w14 w15 w16se w16cid w16 w16cex w16sdtdh w16du wp14">
   <w:body>
     <w:tbl>
       <w:tblPr>
@@ -145,7 +145,7 @@
                 </mc:Choice>
                 <mc:Fallback>
                   <w:pict>
-                    <v:line w14:anchorId="506993EF" id="Line 2" o:spid="_x0000_s1026" style="position:absolute;z-index:251660288;visibility:visible;mso-wrap-style:square;mso-width-percent:0;mso-height-percent:0;mso-wrap-distance-left:9pt;mso-wrap-distance-top:0;mso-wrap-distance-right:9pt;mso-wrap-distance-bottom:0;mso-position-horizontal:absolute;mso-position-horizontal-relative:text;mso-position-vertical:absolute;mso-position-vertical-relative:text;mso-width-percent:0;mso-height-percent:0;mso-width-relative:page;mso-height-relative:page" from="56.45pt,7.25pt" to="99.75pt,7.25pt" o:gfxdata="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"/>
+                    <v:line w14:anchorId="3F5AA602" id="Line 2" o:spid="_x0000_s1026" style="position:absolute;z-index:251660288;visibility:visible;mso-wrap-style:square;mso-width-percent:0;mso-height-percent:0;mso-wrap-distance-left:9pt;mso-wrap-distance-top:0;mso-wrap-distance-right:9pt;mso-wrap-distance-bottom:0;mso-position-horizontal:absolute;mso-position-horizontal-relative:text;mso-position-vertical:absolute;mso-position-vertical-relative:text;mso-width-percent:0;mso-height-percent:0;mso-width-relative:page;mso-height-relative:page" from="56.45pt,7.25pt" to="99.75pt,7.25pt" o:gfxdata="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"/>
                   </w:pict>
                 </mc:Fallback>
               </mc:AlternateContent>
@@ -312,7 +312,7 @@
                 </mc:Choice>
                 <mc:Fallback>
                   <w:pict>
-                    <v:line w14:anchorId="4398D9D9" id="Line 3" o:spid="_x0000_s1026" style="position:absolute;z-index:251661312;visibility:visible;mso-wrap-style:square;mso-width-percent:0;mso-height-percent:0;mso-wrap-distance-left:9pt;mso-wrap-distance-top:0;mso-wrap-distance-right:9pt;mso-wrap-distance-bottom:0;mso-position-horizontal:absolute;mso-position-horizontal-relative:text;mso-position-vertical:absolute;mso-position-vertical-relative:text;mso-width-percent:0;mso-height-percent:0;mso-width-relative:page;mso-height-relative:page" from="64.8pt,8.15pt" to="222pt,8.15pt" o:gfxdata="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"/>
+                    <v:line w14:anchorId="66EAAA10" id="Line 3" o:spid="_x0000_s1026" style="position:absolute;z-index:251661312;visibility:visible;mso-wrap-style:square;mso-width-percent:0;mso-height-percent:0;mso-wrap-distance-left:9pt;mso-wrap-distance-top:0;mso-wrap-distance-right:9pt;mso-wrap-distance-bottom:0;mso-position-horizontal:absolute;mso-position-horizontal-relative:text;mso-position-vertical:absolute;mso-position-vertical-relative:text;mso-width-percent:0;mso-height-percent:0;mso-width-relative:page;mso-height-relative:page" from="64.8pt,8.15pt" to="222pt,8.15pt" o:gfxdata="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"/>
                   </w:pict>
                 </mc:Fallback>
               </mc:AlternateContent>
@@ -529,7 +529,7 @@
           </mc:Choice>
           <mc:Fallback>
             <w:pict>
-              <v:line w14:anchorId="565965AA" id="Line 4" o:spid="_x0000_s1026" style="position:absolute;z-index:251658240;visibility:visible;mso-wrap-style:square;mso-width-percent:0;mso-height-percent:0;mso-wrap-distance-left:9pt;mso-wrap-distance-top:0;mso-wrap-distance-right:9pt;mso-wrap-distance-bottom:0;mso-position-horizontal:absolute;mso-position-horizontal-relative:text;mso-position-vertical:absolute;mso-position-vertical-relative:text;mso-width-percent:0;mso-height-percent:0;mso-width-relative:page;mso-height-relative:page" from="188.35pt,3.55pt" to="260.35pt,3.55pt" o:gfxdata="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"/>
+              <v:line w14:anchorId="20801C88" id="Line 4" o:spid="_x0000_s1026" style="position:absolute;z-index:251658240;visibility:visible;mso-wrap-style:square;mso-width-percent:0;mso-height-percent:0;mso-wrap-distance-left:9pt;mso-wrap-distance-top:0;mso-wrap-distance-right:9pt;mso-wrap-distance-bottom:0;mso-position-horizontal:absolute;mso-position-horizontal-relative:text;mso-position-vertical:absolute;mso-position-vertical-relative:text;mso-width-percent:0;mso-height-percent:0;mso-width-relative:page;mso-height-relative:page" from="188.35pt,3.55pt" to="260.35pt,3.55pt" o:gfxdata="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"/>
             </w:pict>
           </mc:Fallback>
         </mc:AlternateContent>
@@ -1858,7 +1858,7 @@
           </mc:Choice>
           <mc:Fallback>
             <w:pict>
-              <v:line w14:anchorId="26768327" id="Straight Connector 2" o:spid="_x0000_s1026" style="position:absolute;flip:y;z-index:251662336;visibility:visible;mso-wrap-style:square;mso-height-percent:0;mso-wrap-distance-left:9pt;mso-wrap-distance-top:0;mso-wrap-distance-right:9pt;mso-wrap-distance-bottom:0;mso-position-horizontal:absolute;mso-position-horizontal-relative:text;mso-position-vertical:absolute;mso-position-vertical-relative:text;mso-height-percent:0;mso-height-relative:margin" from="203.6pt,1.75pt" to="267.45pt,1.75pt" o:gfxdata="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" strokecolor="black [3040]"/>
+              <v:line w14:anchorId="6C8F74AD" id="Straight Connector 2" o:spid="_x0000_s1026" style="position:absolute;flip:y;z-index:251662336;visibility:visible;mso-wrap-style:square;mso-height-percent:0;mso-wrap-distance-left:9pt;mso-wrap-distance-top:0;mso-wrap-distance-right:9pt;mso-wrap-distance-bottom:0;mso-position-horizontal:absolute;mso-position-horizontal-relative:text;mso-position-vertical:absolute;mso-position-vertical-relative:text;mso-height-percent:0;mso-height-relative:margin" from="203.6pt,1.75pt" to="267.45pt,1.75pt" o:gfxdata="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" strokecolor="black [3040]"/>
             </w:pict>
           </mc:Fallback>
         </mc:AlternateContent>
@@ -3847,11 +3847,7 @@
     </w:p>
     <w:p>
       <w:pPr>
-        <w:tabs>
-          <w:tab w:val="left" w:pos="2079"/>
-          <w:tab w:val="center" w:pos="4536"/>
-        </w:tabs>
-        <w:jc w:val="center"/>
+        <w:pStyle w:val="Heading1"/>
       </w:pPr>
       <w:r>
         <w:rPr>
@@ -3879,7 +3875,7 @@
     </w:p>
     <w:p>
       <w:pPr>
-        <w:jc w:val="center"/>
+        <w:pStyle w:val="Heading1"/>
         <w:rPr>
           <w:sz w:val="24"/>
           <w:szCs w:val="24"/>
@@ -5594,14 +5590,7 @@
                 <w:sz w:val="26"/>
                 <w:szCs w:val="26"/>
               </w:rPr>
-              <w:t xml:space="preserve"> pháp luật về </w:t>
-            </w:r>
-            <w:r>
-              <w:rPr>
-                <w:sz w:val="26"/>
-                <w:szCs w:val="26"/>
-              </w:rPr>
-              <w:t xml:space="preserve">an ninh trật tự và phòng, cháy chữa </w:t>
+              <w:t xml:space="preserve"> pháp luật </w:t>
             </w:r>
             <w:r>
               <w:rPr>
@@ -5609,7 +5598,14 @@
                 <w:szCs w:val="26"/>
               </w:rPr>
               <w:lastRenderedPageBreak/>
-              <w:t>cháy</w:t>
+              <w:t xml:space="preserve">về </w:t>
+            </w:r>
+            <w:r>
+              <w:rPr>
+                <w:sz w:val="26"/>
+                <w:szCs w:val="26"/>
+              </w:rPr>
+              <w:t>an ninh trật tự và phòng, cháy chữa cháy</w:t>
             </w:r>
             <w:r>
               <w:rPr>
@@ -5764,7 +5760,7 @@
                 <w:sz w:val="26"/>
                 <w:szCs w:val="26"/>
               </w:rPr>
-              <w:t xml:space="preserve">Trừ điểm khi có văn bản xử </w:t>
+              <w:t xml:space="preserve">Trừ điểm khi </w:t>
             </w:r>
             <w:r>
               <w:rPr>
@@ -5773,7 +5769,7 @@
                 <w:szCs w:val="26"/>
               </w:rPr>
               <w:lastRenderedPageBreak/>
-              <w:t xml:space="preserve">phạt của cơ quan chức năng </w:t>
+              <w:t xml:space="preserve">có văn bản xử phạt của cơ quan chức năng </w:t>
             </w:r>
           </w:p>
         </w:tc>
@@ -6987,7 +6983,7 @@
                 <w:sz w:val="26"/>
                 <w:szCs w:val="26"/>
               </w:rPr>
-              <w:t xml:space="preserve">b) Có tham gia các câu lạc bộ hoạt động văn hóa văn nghệ nhằm bảo tồn </w:t>
+              <w:t xml:space="preserve">b) Có tham gia các câu lạc bộ hoạt </w:t>
             </w:r>
             <w:r>
               <w:rPr>
@@ -6996,7 +6992,7 @@
                 <w:szCs w:val="26"/>
               </w:rPr>
               <w:lastRenderedPageBreak/>
-              <w:t>và phát huy bản sắc văn hóa dân tộc tốt đẹp.</w:t>
+              <w:t>động văn hóa văn nghệ nhằm bảo tồn và phát huy bản sắc văn hóa dân tộc tốt đẹp.</w:t>
             </w:r>
           </w:p>
           <w:p>
@@ -7101,7 +7097,7 @@
                 <w:sz w:val="26"/>
                 <w:szCs w:val="26"/>
               </w:rPr>
-              <w:t xml:space="preserve">Danh sách tham gia của </w:t>
+              <w:t xml:space="preserve">Danh sách </w:t>
             </w:r>
             <w:r>
               <w:rPr>
@@ -7109,7 +7105,7 @@
                 <w:szCs w:val="26"/>
               </w:rPr>
               <w:lastRenderedPageBreak/>
-              <w:t>khóm, ấp hoặc xã, phường, thị trấn</w:t>
+              <w:t>tham gia của khóm, ấp hoặc xã, phường, thị trấn</w:t>
             </w:r>
           </w:p>
         </w:tc>
@@ -8403,7 +8399,11 @@
               <w:t>c)</w:t>
             </w:r>
             <w:r>
-              <w:t xml:space="preserve"> Các thành viên trong gia đình có nếp sống lành mạnh, văn minh, ứng xử có văn hóa trong gia đình, cộng đồng và xã hội.</w:t>
+              <w:t xml:space="preserve"> Các thành viên trong gia đình có nếp sống lành mạnh, văn minh, ứng xử có văn hóa trong gia đình, cộng </w:t>
+            </w:r>
+            <w:r>
+              <w:lastRenderedPageBreak/>
+              <w:t>đồng và xã hội.</w:t>
             </w:r>
           </w:p>
           <w:p>
@@ -8421,7 +8421,6 @@
               <w:rPr>
                 <w:i/>
               </w:rPr>
-              <w:lastRenderedPageBreak/>
               <w:t xml:space="preserve">(Có trường hợp thực hiện </w:t>
             </w:r>
             <w:r>
@@ -9461,6 +9460,7 @@
                 <w:sz w:val="26"/>
                 <w:szCs w:val="26"/>
               </w:rPr>
+              <w:lastRenderedPageBreak/>
               <w:t xml:space="preserve">(Mỗi trường hợp </w:t>
             </w:r>
             <w:r>
@@ -9472,19 +9472,7 @@
                 <w:sz w:val="26"/>
                 <w:szCs w:val="26"/>
               </w:rPr>
-              <w:t xml:space="preserve">không thực hiện tốt </w:t>
-            </w:r>
-            <w:r>
-              <w:rPr>
-                <w:rFonts w:eastAsia="Calibri"/>
-                <w:i/>
-                <w:iCs/>
-                <w:color w:val="FF0000"/>
-                <w:sz w:val="26"/>
-                <w:szCs w:val="26"/>
-              </w:rPr>
-              <w:lastRenderedPageBreak/>
-              <w:t xml:space="preserve">thì </w:t>
+              <w:t xml:space="preserve">không thực hiện tốt thì </w:t>
             </w:r>
             <w:r>
               <w:rPr>
@@ -10893,7 +10881,7 @@
                 <w:sz w:val="26"/>
                 <w:szCs w:val="26"/>
               </w:rPr>
-              <w:t xml:space="preserve">3. Thực hiện tốt các mục tiêu về bình đẳng giới, phòng, chống bạo lực gia </w:t>
+              <w:t xml:space="preserve">3. Thực hiện tốt các mục tiêu về bình </w:t>
             </w:r>
             <w:r>
               <w:rPr>
@@ -10903,7 +10891,7 @@
                 <w:szCs w:val="26"/>
               </w:rPr>
               <w:lastRenderedPageBreak/>
-              <w:t>đình/bạo lực trên cơ sở giới</w:t>
+              <w:t>đẳng giới, phòng, chống bạo lực gia đình/bạo lực trên cơ sở giới</w:t>
             </w:r>
           </w:p>
           <w:p>
@@ -11051,7 +11039,7 @@
                 <w:sz w:val="26"/>
                 <w:szCs w:val="26"/>
               </w:rPr>
-              <w:t xml:space="preserve">Trừ điểm khi có văn bản xử </w:t>
+              <w:t xml:space="preserve">Trừ điểm khi </w:t>
             </w:r>
             <w:r>
               <w:rPr>
@@ -11060,7 +11048,7 @@
                 <w:szCs w:val="26"/>
               </w:rPr>
               <w:lastRenderedPageBreak/>
-              <w:t>phạt của cơ quan chức năng</w:t>
+              <w:t>có văn bản xử phạt của cơ quan chức năng</w:t>
             </w:r>
           </w:p>
         </w:tc>
@@ -11093,7 +11081,7 @@
                 <w:szCs w:val="26"/>
               </w:rPr>
               <w:lastRenderedPageBreak/>
-              <w:t xml:space="preserve">Ngành LĐTB&amp;XH, </w:t>
+              <w:t xml:space="preserve">Ngành </w:t>
             </w:r>
             <w:r>
               <w:rPr>
@@ -11101,7 +11089,7 @@
                 <w:szCs w:val="26"/>
               </w:rPr>
               <w:lastRenderedPageBreak/>
-              <w:t>VHTT&amp;DL</w:t>
+              <w:t>LĐTB&amp;XH, VHTT&amp;DL</w:t>
             </w:r>
           </w:p>
         </w:tc>
@@ -11851,7 +11839,7 @@
     </w:p>
     <w:p>
       <w:pPr>
-        <w:jc w:val="center"/>
+        <w:pStyle w:val="Heading1"/>
       </w:pPr>
       <w:bookmarkStart w:id="10" w:name="chuong_pl_1"/>
       <w:r>
@@ -11880,7 +11868,7 @@
     </w:p>
     <w:p>
       <w:pPr>
-        <w:jc w:val="center"/>
+        <w:pStyle w:val="Heading1"/>
         <w:rPr>
           <w:sz w:val="24"/>
           <w:szCs w:val="24"/>
@@ -13784,6 +13772,7 @@
                 <w:sz w:val="26"/>
                 <w:szCs w:val="26"/>
               </w:rPr>
+              <w:lastRenderedPageBreak/>
               <w:t>05</w:t>
             </w:r>
           </w:p>
@@ -13847,7 +13836,7 @@
                 <w:sz w:val="26"/>
                 <w:szCs w:val="26"/>
               </w:rPr>
-              <w:t xml:space="preserve">Ủy ban Mặt trận tổ quốc </w:t>
+              <w:t xml:space="preserve">Ủy ban Mặt </w:t>
             </w:r>
             <w:r>
               <w:rPr>
@@ -13855,7 +13844,7 @@
                 <w:szCs w:val="26"/>
               </w:rPr>
               <w:lastRenderedPageBreak/>
-              <w:t xml:space="preserve">Việt Nam, </w:t>
+              <w:t xml:space="preserve">trận tổ quốc Việt Nam, </w:t>
             </w:r>
             <w:r>
               <w:rPr>
@@ -14793,7 +14782,7 @@
                 <w:sz w:val="26"/>
                 <w:szCs w:val="26"/>
               </w:rPr>
-              <w:t xml:space="preserve">a) Phấn đấu đạt các chuẩn phổ cập giáo dục Mầm non theo quy định; có 97% trở lên trẻ em trong độ tuổi học Mẫu </w:t>
+              <w:t xml:space="preserve">a) Phấn đấu đạt các chuẩn phổ cập giáo dục Mầm non theo quy định; có 97% </w:t>
             </w:r>
             <w:r>
               <w:rPr>
@@ -14802,7 +14791,7 @@
                 <w:szCs w:val="26"/>
               </w:rPr>
               <w:lastRenderedPageBreak/>
-              <w:t xml:space="preserve">giáo (5 tuổi) được đến </w:t>
+              <w:t xml:space="preserve">trở lên trẻ em trong độ tuổi học Mẫu giáo (5 tuổi) được đến </w:t>
             </w:r>
             <w:hyperlink w:history="1"/>
             <w:r>
@@ -23621,7 +23610,7 @@
     </w:p>
     <w:p>
       <w:pPr>
-        <w:jc w:val="center"/>
+        <w:pStyle w:val="Heading1"/>
         <w:rPr>
           <w:sz w:val="26"/>
           <w:szCs w:val="26"/>
@@ -23659,7 +23648,7 @@
     </w:p>
     <w:p>
       <w:pPr>
-        <w:jc w:val="center"/>
+        <w:pStyle w:val="Heading1"/>
         <w:rPr>
           <w:i/>
           <w:iCs/>
@@ -24928,11 +24917,11 @@
               <w:t>b)</w:t>
             </w:r>
             <w:r>
-              <w:t xml:space="preserve"> Đẩy mạnh nâng cao chất lượng xây dựng các mô hình về quốc phòng địa phương, </w:t>
+              <w:t xml:space="preserve"> Đẩy mạnh nâng cao chất lượng xây dựng các mô hình </w:t>
             </w:r>
             <w:r>
               <w:lastRenderedPageBreak/>
-              <w:t>dân quân tự vệ;</w:t>
+              <w:t>về quốc phòng địa phương, dân quân tự vệ;</w:t>
             </w:r>
           </w:p>
           <w:p>
@@ -25017,7 +25006,7 @@
                 <w:sz w:val="26"/>
                 <w:szCs w:val="26"/>
               </w:rPr>
-              <w:t xml:space="preserve">Văn bản triển khai hoặc báo cáo của </w:t>
+              <w:t xml:space="preserve">Văn bản triển khai hoặc </w:t>
             </w:r>
             <w:r>
               <w:rPr>
@@ -25025,7 +25014,7 @@
                 <w:szCs w:val="26"/>
               </w:rPr>
               <w:lastRenderedPageBreak/>
-              <w:t>UBNC cấp xã</w:t>
+              <w:t>báo cáo của UBNC cấp xã</w:t>
             </w:r>
           </w:p>
         </w:tc>
@@ -26387,6 +26376,7 @@
                 <w:sz w:val="26"/>
                 <w:szCs w:val="26"/>
               </w:rPr>
+              <w:lastRenderedPageBreak/>
               <w:t>(Nếu không đạt thì chấm 0 điểm)</w:t>
             </w:r>
           </w:p>
@@ -26421,6 +26411,7 @@
                 <w:sz w:val="26"/>
                 <w:szCs w:val="26"/>
               </w:rPr>
+              <w:lastRenderedPageBreak/>
               <w:t>02</w:t>
             </w:r>
           </w:p>
@@ -27721,6 +27712,7 @@
                 <w:szCs w:val="26"/>
                 <w:lang w:val="id-ID"/>
               </w:rPr>
+              <w:lastRenderedPageBreak/>
               <w:t>- Đạt dưới 65%</w:t>
             </w:r>
             <w:r>
@@ -27777,6 +27769,7 @@
                 <w:sz w:val="26"/>
                 <w:szCs w:val="26"/>
               </w:rPr>
+              <w:lastRenderedPageBreak/>
               <w:t>05</w:t>
             </w:r>
           </w:p>
@@ -28741,7 +28734,14 @@
               <w:rPr>
                 <w:color w:val="FF0000"/>
               </w:rPr>
-              <w:t xml:space="preserve"> theo quy định hiện hành. </w:t>
+              <w:t xml:space="preserve"> theo quy định hiện </w:t>
+            </w:r>
+            <w:r>
+              <w:rPr>
+                <w:color w:val="FF0000"/>
+              </w:rPr>
+              <w:lastRenderedPageBreak/>
+              <w:t xml:space="preserve">hành. </w:t>
             </w:r>
           </w:p>
           <w:p>
@@ -28764,7 +28764,6 @@
                 <w:sz w:val="26"/>
                 <w:szCs w:val="26"/>
               </w:rPr>
-              <w:lastRenderedPageBreak/>
               <w:t>(Nếu không đạt thì chấm 0 điểm).</w:t>
             </w:r>
           </w:p>
@@ -29922,7 +29921,7 @@
                 <w:sz w:val="26"/>
                 <w:szCs w:val="26"/>
               </w:rPr>
-              <w:t xml:space="preserve">) Triển khai có hiệu quả các mô hình về an ninh trật tự và phòng cháy chữa cháy do địa phương </w:t>
+              <w:t xml:space="preserve">) Triển khai có hiệu quả các mô hình về an ninh trật tự và phòng </w:t>
             </w:r>
             <w:r>
               <w:rPr>
@@ -29931,7 +29930,7 @@
                 <w:szCs w:val="26"/>
               </w:rPr>
               <w:lastRenderedPageBreak/>
-              <w:t>phát động như: mô hình Camera an ninh, “Tổ liên gia an toàn về phòng cháy, chữa cháy”.</w:t>
+              <w:t>cháy chữa cháy do địa phương phát động như: mô hình Camera an ninh, “Tổ liên gia an toàn về phòng cháy, chữa cháy”.</w:t>
             </w:r>
           </w:p>
           <w:p>
@@ -30022,7 +30021,7 @@
                 <w:sz w:val="26"/>
                 <w:szCs w:val="26"/>
               </w:rPr>
-              <w:t xml:space="preserve">Văn bản triển khai và Báo cáo kết quả </w:t>
+              <w:t xml:space="preserve">Văn bản triển khai và Báo </w:t>
             </w:r>
             <w:r>
               <w:rPr>
@@ -30031,7 +30030,7 @@
                 <w:szCs w:val="26"/>
               </w:rPr>
               <w:lastRenderedPageBreak/>
-              <w:t>thực hiện</w:t>
+              <w:t>cáo kết quả thực hiện</w:t>
             </w:r>
           </w:p>
         </w:tc>
@@ -30962,7 +30961,17 @@
                 <w:sz w:val="26"/>
                 <w:szCs w:val="26"/>
               </w:rPr>
-              <w:t>4. Cảnh quan, không gian xanh - sạch - đẹp, an toàn; không để xảy ra tồn đọng nước thải sinh hoạt tại các khu dân cư tập trung</w:t>
+              <w:t xml:space="preserve">4. Cảnh quan, không gian xanh - sạch - đẹp, an toàn; không để xảy ra tồn đọng nước thải sinh hoạt tại các khu dân cư tập </w:t>
+            </w:r>
+            <w:r>
+              <w:rPr>
+                <w:b/>
+                <w:i/>
+                <w:sz w:val="26"/>
+                <w:szCs w:val="26"/>
+              </w:rPr>
+              <w:lastRenderedPageBreak/>
+              <w:t>trung</w:t>
             </w:r>
           </w:p>
         </w:tc>
@@ -30994,6 +31003,7 @@
                 <w:sz w:val="26"/>
                 <w:szCs w:val="26"/>
               </w:rPr>
+              <w:lastRenderedPageBreak/>
               <w:t>05</w:t>
             </w:r>
           </w:p>
@@ -31984,14 +31994,14 @@
               <w:rPr>
                 <w:color w:val="FF0000"/>
               </w:rPr>
-              <w:t xml:space="preserve">hân dân tham gia giám sát hoạt động cơ quan Nhà nước, đại biểu dân cử, cán bộ, công chức thông qua việc tổ </w:t>
+              <w:t xml:space="preserve">hân dân tham gia giám sát hoạt động cơ quan Nhà nước, đại biểu dân cử, cán bộ, </w:t>
             </w:r>
             <w:r>
               <w:rPr>
                 <w:color w:val="FF0000"/>
               </w:rPr>
               <w:lastRenderedPageBreak/>
-              <w:t>chức tốt tiếp xúc cử tri và đối thoại trực tiếp công dâ</w:t>
+              <w:t>công chức thông qua việc tổ chức tốt tiếp xúc cử tri và đối thoại trực tiếp công dâ</w:t>
             </w:r>
             <w:r>
               <w:rPr>
@@ -33137,14 +33147,14 @@
               <w:rPr>
                 <w:color w:val="FF0000"/>
               </w:rPr>
-              <w:t xml:space="preserve">tự quản hoạt động thường xuyên; mâu </w:t>
+              <w:t xml:space="preserve">tự quản </w:t>
             </w:r>
             <w:r>
               <w:rPr>
                 <w:color w:val="FF0000"/>
               </w:rPr>
               <w:lastRenderedPageBreak/>
-              <w:t>thuẫn, bất hòa được giải quyết tại cộng đồng; thực hiện tốt quy chế dân chủ ở cơ sở, không có khiếu kiện đông người, vượt cấp, trái pháp luật</w:t>
+              <w:t>hoạt động thường xuyên; mâu thuẫn, bất hòa được giải quyết tại cộng đồng; thực hiện tốt quy chế dân chủ ở cơ sở, không có khiếu kiện đông người, vượt cấp, trái pháp luật</w:t>
             </w:r>
             <w:r>
               <w:rPr>
@@ -33869,7 +33879,7 @@
 </file>
 
 <file path=word/endnotes.xml><?xml version="1.0" encoding="utf-8"?>
-<w:endnotes xmlns:wpc="http://schemas.microsoft.com/office/word/2010/wordprocessingCanvas" xmlns:cx="http://schemas.microsoft.com/office/drawing/2014/chartex" xmlns:cx1="http://schemas.microsoft.com/office/drawing/2015/9/8/chartex" xmlns:cx2="http://schemas.microsoft.com/office/drawing/2015/10/21/chartex" xmlns:cx3="http://schemas.microsoft.com/office/drawing/2016/5/9/chartex" xmlns:cx4="http://schemas.microsoft.com/office/drawing/2016/5/10/chartex" xmlns:cx5="http://schemas.microsoft.com/office/drawing/2016/5/11/chartex" xmlns:cx6="http://schemas.microsoft.com/office/drawing/2016/5/12/chartex" xmlns:cx7="http://schemas.microsoft.com/office/drawing/2016/5/13/chartex" xmlns:cx8="http://schemas.microsoft.com/office/drawing/2016/5/14/chartex" xmlns:mc="http://schemas.openxmlformats.org/markup-compatibility/2006" xmlns:aink="http://schemas.microsoft.com/office/drawing/2016/ink" xmlns:am3d="http://schemas.microsoft.com/office/drawing/2017/model3d" xmlns:o="urn:schemas-microsoft-com:office:office" xmlns:oel="http://schemas.microsoft.com/office/2019/extlst" xmlns:r="http://schemas.openxmlformats.org/officeDocument/2006/relationships" xmlns:m="http://schemas.openxmlformats.org/officeDocument/2006/math" xmlns:v="urn:schemas-microsoft-com:vml" xmlns:wp14="http://schemas.microsoft.com/office/word/2010/wordprocessingDrawing" xmlns:wp="http://schemas.openxmlformats.org/drawingml/2006/wordprocessingDrawing" xmlns:w10="urn:schemas-microsoft-com:office:word" xmlns:w="http://schemas.openxmlformats.org/wordprocessingml/2006/main" xmlns:w14="http://schemas.microsoft.com/office/word/2010/wordml" xmlns:w15="http://schemas.microsoft.com/office/word/2012/wordml" xmlns:w16cex="http://schemas.microsoft.com/office/word/2018/wordml/cex" xmlns:w16cid="http://schemas.microsoft.com/office/word/2016/wordml/cid" xmlns:w16="http://schemas.microsoft.com/office/word/2018/wordml" xmlns:w16sdtdh="http://schemas.microsoft.com/office/word/2020/wordml/sdtdatahash" xmlns:w16se="http://schemas.microsoft.com/office/word/2015/wordml/symex" xmlns:wpg="http://schemas.microsoft.com/office/word/2010/wordprocessingGroup" xmlns:wpi="http://schemas.microsoft.com/office/word/2010/wordprocessingInk" xmlns:wne="http://schemas.microsoft.com/office/word/2006/wordml" xmlns:wps="http://schemas.microsoft.com/office/word/2010/wordprocessingShape" mc:Ignorable="w14 w15 w16se w16cid w16 w16cex w16sdtdh wp14">
+<w:endnotes xmlns:wpc="http://schemas.microsoft.com/office/word/2010/wordprocessingCanvas" xmlns:cx="http://schemas.microsoft.com/office/drawing/2014/chartex" xmlns:cx1="http://schemas.microsoft.com/office/drawing/2015/9/8/chartex" xmlns:cx2="http://schemas.microsoft.com/office/drawing/2015/10/21/chartex" xmlns:cx3="http://schemas.microsoft.com/office/drawing/2016/5/9/chartex" xmlns:cx4="http://schemas.microsoft.com/office/drawing/2016/5/10/chartex" xmlns:cx5="http://schemas.microsoft.com/office/drawing/2016/5/11/chartex" xmlns:cx6="http://schemas.microsoft.com/office/drawing/2016/5/12/chartex" xmlns:cx7="http://schemas.microsoft.com/office/drawing/2016/5/13/chartex" xmlns:cx8="http://schemas.microsoft.com/office/drawing/2016/5/14/chartex" xmlns:mc="http://schemas.openxmlformats.org/markup-compatibility/2006" xmlns:aink="http://schemas.microsoft.com/office/drawing/2016/ink" xmlns:am3d="http://schemas.microsoft.com/office/drawing/2017/model3d" xmlns:o="urn:schemas-microsoft-com:office:office" xmlns:oel="http://schemas.microsoft.com/office/2019/extlst" xmlns:r="http://schemas.openxmlformats.org/officeDocument/2006/relationships" xmlns:m="http://schemas.openxmlformats.org/officeDocument/2006/math" xmlns:v="urn:schemas-microsoft-com:vml" xmlns:wp14="http://schemas.microsoft.com/office/word/2010/wordprocessingDrawing" xmlns:wp="http://schemas.openxmlformats.org/drawingml/2006/wordprocessingDrawing" xmlns:w10="urn:schemas-microsoft-com:office:word" xmlns:w="http://schemas.openxmlformats.org/wordprocessingml/2006/main" xmlns:w14="http://schemas.microsoft.com/office/word/2010/wordml" xmlns:w15="http://schemas.microsoft.com/office/word/2012/wordml" xmlns:w16cex="http://schemas.microsoft.com/office/word/2018/wordml/cex" xmlns:w16cid="http://schemas.microsoft.com/office/word/2016/wordml/cid" xmlns:w16="http://schemas.microsoft.com/office/word/2018/wordml" xmlns:w16du="http://schemas.microsoft.com/office/word/2023/wordml/word16du" xmlns:w16sdtdh="http://schemas.microsoft.com/office/word/2020/wordml/sdtdatahash" xmlns:w16se="http://schemas.microsoft.com/office/word/2015/wordml/symex" xmlns:wpg="http://schemas.microsoft.com/office/word/2010/wordprocessingGroup" xmlns:wpi="http://schemas.microsoft.com/office/word/2010/wordprocessingInk" xmlns:wne="http://schemas.microsoft.com/office/word/2006/wordml" xmlns:wps="http://schemas.microsoft.com/office/word/2010/wordprocessingShape" mc:Ignorable="w14 w15 w16se w16cid w16 w16cex w16sdtdh w16du wp14">
   <w:endnote w:type="separator" w:id="-1">
     <w:p>
       <w:r>
@@ -33888,7 +33898,7 @@
 </file>
 
 <file path=word/footer1.xml><?xml version="1.0" encoding="utf-8"?>
-<w:ftr xmlns:wpc="http://schemas.microsoft.com/office/word/2010/wordprocessingCanvas" xmlns:cx="http://schemas.microsoft.com/office/drawing/2014/chartex" xmlns:cx1="http://schemas.microsoft.com/office/drawing/2015/9/8/chartex" xmlns:cx2="http://schemas.microsoft.com/office/drawing/2015/10/21/chartex" xmlns:cx3="http://schemas.microsoft.com/office/drawing/2016/5/9/chartex" xmlns:cx4="http://schemas.microsoft.com/office/drawing/2016/5/10/chartex" xmlns:cx5="http://schemas.microsoft.com/office/drawing/2016/5/11/chartex" xmlns:cx6="http://schemas.microsoft.com/office/drawing/2016/5/12/chartex" xmlns:cx7="http://schemas.microsoft.com/office/drawing/2016/5/13/chartex" xmlns:cx8="http://schemas.microsoft.com/office/drawing/2016/5/14/chartex" xmlns:mc="http://schemas.openxmlformats.org/markup-compatibility/2006" xmlns:aink="http://schemas.microsoft.com/office/drawing/2016/ink" xmlns:am3d="http://schemas.microsoft.com/office/drawing/2017/model3d" xmlns:o="urn:schemas-microsoft-com:office:office" xmlns:oel="http://schemas.microsoft.com/office/2019/extlst" xmlns:r="http://schemas.openxmlformats.org/officeDocument/2006/relationships" xmlns:m="http://schemas.openxmlformats.org/officeDocument/2006/math" xmlns:v="urn:schemas-microsoft-com:vml" xmlns:wp14="http://schemas.microsoft.com/office/word/2010/wordprocessingDrawing" xmlns:wp="http://schemas.openxmlformats.org/drawingml/2006/wordprocessingDrawing" xmlns:w10="urn:schemas-microsoft-com:office:word" xmlns:w="http://schemas.openxmlformats.org/wordprocessingml/2006/main" xmlns:w14="http://schemas.microsoft.com/office/word/2010/wordml" xmlns:w15="http://schemas.microsoft.com/office/word/2012/wordml" xmlns:w16cex="http://schemas.microsoft.com/office/word/2018/wordml/cex" xmlns:w16cid="http://schemas.microsoft.com/office/word/2016/wordml/cid" xmlns:w16="http://schemas.microsoft.com/office/word/2018/wordml" xmlns:w16sdtdh="http://schemas.microsoft.com/office/word/2020/wordml/sdtdatahash" xmlns:w16se="http://schemas.microsoft.com/office/word/2015/wordml/symex" xmlns:wpg="http://schemas.microsoft.com/office/word/2010/wordprocessingGroup" xmlns:wpi="http://schemas.microsoft.com/office/word/2010/wordprocessingInk" xmlns:wne="http://schemas.microsoft.com/office/word/2006/wordml" xmlns:wps="http://schemas.microsoft.com/office/word/2010/wordprocessingShape" mc:Ignorable="w14 w15 w16se w16cid w16 w16cex w16sdtdh wp14">
+<w:ftr xmlns:wpc="http://schemas.microsoft.com/office/word/2010/wordprocessingCanvas" xmlns:cx="http://schemas.microsoft.com/office/drawing/2014/chartex" xmlns:cx1="http://schemas.microsoft.com/office/drawing/2015/9/8/chartex" xmlns:cx2="http://schemas.microsoft.com/office/drawing/2015/10/21/chartex" xmlns:cx3="http://schemas.microsoft.com/office/drawing/2016/5/9/chartex" xmlns:cx4="http://schemas.microsoft.com/office/drawing/2016/5/10/chartex" xmlns:cx5="http://schemas.microsoft.com/office/drawing/2016/5/11/chartex" xmlns:cx6="http://schemas.microsoft.com/office/drawing/2016/5/12/chartex" xmlns:cx7="http://schemas.microsoft.com/office/drawing/2016/5/13/chartex" xmlns:cx8="http://schemas.microsoft.com/office/drawing/2016/5/14/chartex" xmlns:mc="http://schemas.openxmlformats.org/markup-compatibility/2006" xmlns:aink="http://schemas.microsoft.com/office/drawing/2016/ink" xmlns:am3d="http://schemas.microsoft.com/office/drawing/2017/model3d" xmlns:o="urn:schemas-microsoft-com:office:office" xmlns:oel="http://schemas.microsoft.com/office/2019/extlst" xmlns:r="http://schemas.openxmlformats.org/officeDocument/2006/relationships" xmlns:m="http://schemas.openxmlformats.org/officeDocument/2006/math" xmlns:v="urn:schemas-microsoft-com:vml" xmlns:wp14="http://schemas.microsoft.com/office/word/2010/wordprocessingDrawing" xmlns:wp="http://schemas.openxmlformats.org/drawingml/2006/wordprocessingDrawing" xmlns:w10="urn:schemas-microsoft-com:office:word" xmlns:w="http://schemas.openxmlformats.org/wordprocessingml/2006/main" xmlns:w14="http://schemas.microsoft.com/office/word/2010/wordml" xmlns:w15="http://schemas.microsoft.com/office/word/2012/wordml" xmlns:w16cex="http://schemas.microsoft.com/office/word/2018/wordml/cex" xmlns:w16cid="http://schemas.microsoft.com/office/word/2016/wordml/cid" xmlns:w16="http://schemas.microsoft.com/office/word/2018/wordml" xmlns:w16du="http://schemas.microsoft.com/office/word/2023/wordml/word16du" xmlns:w16sdtdh="http://schemas.microsoft.com/office/word/2020/wordml/sdtdatahash" xmlns:w16se="http://schemas.microsoft.com/office/word/2015/wordml/symex" xmlns:wpg="http://schemas.microsoft.com/office/word/2010/wordprocessingGroup" xmlns:wpi="http://schemas.microsoft.com/office/word/2010/wordprocessingInk" xmlns:wne="http://schemas.microsoft.com/office/word/2006/wordml" xmlns:wps="http://schemas.microsoft.com/office/word/2010/wordprocessingShape" mc:Ignorable="w14 w15 w16se w16cid w16 w16cex w16sdtdh w16du wp14">
   <w:p>
     <w:pPr>
       <w:pStyle w:val="Footer"/>
@@ -33926,7 +33936,7 @@
 </file>
 
 <file path=word/footer2.xml><?xml version="1.0" encoding="utf-8"?>
-<w:ftr xmlns:wpc="http://schemas.microsoft.com/office/word/2010/wordprocessingCanvas" xmlns:cx="http://schemas.microsoft.com/office/drawing/2014/chartex" xmlns:cx1="http://schemas.microsoft.com/office/drawing/2015/9/8/chartex" xmlns:cx2="http://schemas.microsoft.com/office/drawing/2015/10/21/chartex" xmlns:cx3="http://schemas.microsoft.com/office/drawing/2016/5/9/chartex" xmlns:cx4="http://schemas.microsoft.com/office/drawing/2016/5/10/chartex" xmlns:cx5="http://schemas.microsoft.com/office/drawing/2016/5/11/chartex" xmlns:cx6="http://schemas.microsoft.com/office/drawing/2016/5/12/chartex" xmlns:cx7="http://schemas.microsoft.com/office/drawing/2016/5/13/chartex" xmlns:cx8="http://schemas.microsoft.com/office/drawing/2016/5/14/chartex" xmlns:mc="http://schemas.openxmlformats.org/markup-compatibility/2006" xmlns:aink="http://schemas.microsoft.com/office/drawing/2016/ink" xmlns:am3d="http://schemas.microsoft.com/office/drawing/2017/model3d" xmlns:o="urn:schemas-microsoft-com:office:office" xmlns:oel="http://schemas.microsoft.com/office/2019/extlst" xmlns:r="http://schemas.openxmlformats.org/officeDocument/2006/relationships" xmlns:m="http://schemas.openxmlformats.org/officeDocument/2006/math" xmlns:v="urn:schemas-microsoft-com:vml" xmlns:wp14="http://schemas.microsoft.com/office/word/2010/wordprocessingDrawing" xmlns:wp="http://schemas.openxmlformats.org/drawingml/2006/wordprocessingDrawing" xmlns:w10="urn:schemas-microsoft-com:office:word" xmlns:w="http://schemas.openxmlformats.org/wordprocessingml/2006/main" xmlns:w14="http://schemas.microsoft.com/office/word/2010/wordml" xmlns:w15="http://schemas.microsoft.com/office/word/2012/wordml" xmlns:w16cex="http://schemas.microsoft.com/office/word/2018/wordml/cex" xmlns:w16cid="http://schemas.microsoft.com/office/word/2016/wordml/cid" xmlns:w16="http://schemas.microsoft.com/office/word/2018/wordml" xmlns:w16sdtdh="http://schemas.microsoft.com/office/word/2020/wordml/sdtdatahash" xmlns:w16se="http://schemas.microsoft.com/office/word/2015/wordml/symex" xmlns:wpg="http://schemas.microsoft.com/office/word/2010/wordprocessingGroup" xmlns:wpi="http://schemas.microsoft.com/office/word/2010/wordprocessingInk" xmlns:wne="http://schemas.microsoft.com/office/word/2006/wordml" xmlns:wps="http://schemas.microsoft.com/office/word/2010/wordprocessingShape" mc:Ignorable="w14 w15 w16se w16cid w16 w16cex w16sdtdh wp14">
+<w:ftr xmlns:wpc="http://schemas.microsoft.com/office/word/2010/wordprocessingCanvas" xmlns:cx="http://schemas.microsoft.com/office/drawing/2014/chartex" xmlns:cx1="http://schemas.microsoft.com/office/drawing/2015/9/8/chartex" xmlns:cx2="http://schemas.microsoft.com/office/drawing/2015/10/21/chartex" xmlns:cx3="http://schemas.microsoft.com/office/drawing/2016/5/9/chartex" xmlns:cx4="http://schemas.microsoft.com/office/drawing/2016/5/10/chartex" xmlns:cx5="http://schemas.microsoft.com/office/drawing/2016/5/11/chartex" xmlns:cx6="http://schemas.microsoft.com/office/drawing/2016/5/12/chartex" xmlns:cx7="http://schemas.microsoft.com/office/drawing/2016/5/13/chartex" xmlns:cx8="http://schemas.microsoft.com/office/drawing/2016/5/14/chartex" xmlns:mc="http://schemas.openxmlformats.org/markup-compatibility/2006" xmlns:aink="http://schemas.microsoft.com/office/drawing/2016/ink" xmlns:am3d="http://schemas.microsoft.com/office/drawing/2017/model3d" xmlns:o="urn:schemas-microsoft-com:office:office" xmlns:oel="http://schemas.microsoft.com/office/2019/extlst" xmlns:r="http://schemas.openxmlformats.org/officeDocument/2006/relationships" xmlns:m="http://schemas.openxmlformats.org/officeDocument/2006/math" xmlns:v="urn:schemas-microsoft-com:vml" xmlns:wp14="http://schemas.microsoft.com/office/word/2010/wordprocessingDrawing" xmlns:wp="http://schemas.openxmlformats.org/drawingml/2006/wordprocessingDrawing" xmlns:w10="urn:schemas-microsoft-com:office:word" xmlns:w="http://schemas.openxmlformats.org/wordprocessingml/2006/main" xmlns:w14="http://schemas.microsoft.com/office/word/2010/wordml" xmlns:w15="http://schemas.microsoft.com/office/word/2012/wordml" xmlns:w16cex="http://schemas.microsoft.com/office/word/2018/wordml/cex" xmlns:w16cid="http://schemas.microsoft.com/office/word/2016/wordml/cid" xmlns:w16="http://schemas.microsoft.com/office/word/2018/wordml" xmlns:w16du="http://schemas.microsoft.com/office/word/2023/wordml/word16du" xmlns:w16sdtdh="http://schemas.microsoft.com/office/word/2020/wordml/sdtdatahash" xmlns:w16se="http://schemas.microsoft.com/office/word/2015/wordml/symex" xmlns:wpg="http://schemas.microsoft.com/office/word/2010/wordprocessingGroup" xmlns:wpi="http://schemas.microsoft.com/office/word/2010/wordprocessingInk" xmlns:wne="http://schemas.microsoft.com/office/word/2006/wordml" xmlns:wps="http://schemas.microsoft.com/office/word/2010/wordprocessingShape" mc:Ignorable="w14 w15 w16se w16cid w16 w16cex w16sdtdh w16du wp14">
   <w:p>
     <w:pPr>
       <w:pStyle w:val="Footer"/>
@@ -33937,7 +33947,7 @@
 </file>
 
 <file path=word/footnotes.xml><?xml version="1.0" encoding="utf-8"?>
-<w:footnotes xmlns:wpc="http://schemas.microsoft.com/office/word/2010/wordprocessingCanvas" xmlns:cx="http://schemas.microsoft.com/office/drawing/2014/chartex" xmlns:cx1="http://schemas.microsoft.com/office/drawing/2015/9/8/chartex" xmlns:cx2="http://schemas.microsoft.com/office/drawing/2015/10/21/chartex" xmlns:cx3="http://schemas.microsoft.com/office/drawing/2016/5/9/chartex" xmlns:cx4="http://schemas.microsoft.com/office/drawing/2016/5/10/chartex" xmlns:cx5="http://schemas.microsoft.com/office/drawing/2016/5/11/chartex" xmlns:cx6="http://schemas.microsoft.com/office/drawing/2016/5/12/chartex" xmlns:cx7="http://schemas.microsoft.com/office/drawing/2016/5/13/chartex" xmlns:cx8="http://schemas.microsoft.com/office/drawing/2016/5/14/chartex" xmlns:mc="http://schemas.openxmlformats.org/markup-compatibility/2006" xmlns:aink="http://schemas.microsoft.com/office/drawing/2016/ink" xmlns:am3d="http://schemas.microsoft.com/office/drawing/2017/model3d" xmlns:o="urn:schemas-microsoft-com:office:office" xmlns:oel="http://schemas.microsoft.com/office/2019/extlst" xmlns:r="http://schemas.openxmlformats.org/officeDocument/2006/relationships" xmlns:m="http://schemas.openxmlformats.org/officeDocument/2006/math" xmlns:v="urn:schemas-microsoft-com:vml" xmlns:wp14="http://schemas.microsoft.com/office/word/2010/wordprocessingDrawing" xmlns:wp="http://schemas.openxmlformats.org/drawingml/2006/wordprocessingDrawing" xmlns:w10="urn:schemas-microsoft-com:office:word" xmlns:w="http://schemas.openxmlformats.org/wordprocessingml/2006/main" xmlns:w14="http://schemas.microsoft.com/office/word/2010/wordml" xmlns:w15="http://schemas.microsoft.com/office/word/2012/wordml" xmlns:w16cex="http://schemas.microsoft.com/office/word/2018/wordml/cex" xmlns:w16cid="http://schemas.microsoft.com/office/word/2016/wordml/cid" xmlns:w16="http://schemas.microsoft.com/office/word/2018/wordml" xmlns:w16sdtdh="http://schemas.microsoft.com/office/word/2020/wordml/sdtdatahash" xmlns:w16se="http://schemas.microsoft.com/office/word/2015/wordml/symex" xmlns:wpg="http://schemas.microsoft.com/office/word/2010/wordprocessingGroup" xmlns:wpi="http://schemas.microsoft.com/office/word/2010/wordprocessingInk" xmlns:wne="http://schemas.microsoft.com/office/word/2006/wordml" xmlns:wps="http://schemas.microsoft.com/office/word/2010/wordprocessingShape" mc:Ignorable="w14 w15 w16se w16cid w16 w16cex w16sdtdh wp14">
+<w:footnotes xmlns:wpc="http://schemas.microsoft.com/office/word/2010/wordprocessingCanvas" xmlns:cx="http://schemas.microsoft.com/office/drawing/2014/chartex" xmlns:cx1="http://schemas.microsoft.com/office/drawing/2015/9/8/chartex" xmlns:cx2="http://schemas.microsoft.com/office/drawing/2015/10/21/chartex" xmlns:cx3="http://schemas.microsoft.com/office/drawing/2016/5/9/chartex" xmlns:cx4="http://schemas.microsoft.com/office/drawing/2016/5/10/chartex" xmlns:cx5="http://schemas.microsoft.com/office/drawing/2016/5/11/chartex" xmlns:cx6="http://schemas.microsoft.com/office/drawing/2016/5/12/chartex" xmlns:cx7="http://schemas.microsoft.com/office/drawing/2016/5/13/chartex" xmlns:cx8="http://schemas.microsoft.com/office/drawing/2016/5/14/chartex" xmlns:mc="http://schemas.openxmlformats.org/markup-compatibility/2006" xmlns:aink="http://schemas.microsoft.com/office/drawing/2016/ink" xmlns:am3d="http://schemas.microsoft.com/office/drawing/2017/model3d" xmlns:o="urn:schemas-microsoft-com:office:office" xmlns:oel="http://schemas.microsoft.com/office/2019/extlst" xmlns:r="http://schemas.openxmlformats.org/officeDocument/2006/relationships" xmlns:m="http://schemas.openxmlformats.org/officeDocument/2006/math" xmlns:v="urn:schemas-microsoft-com:vml" xmlns:wp14="http://schemas.microsoft.com/office/word/2010/wordprocessingDrawing" xmlns:wp="http://schemas.openxmlformats.org/drawingml/2006/wordprocessingDrawing" xmlns:w10="urn:schemas-microsoft-com:office:word" xmlns:w="http://schemas.openxmlformats.org/wordprocessingml/2006/main" xmlns:w14="http://schemas.microsoft.com/office/word/2010/wordml" xmlns:w15="http://schemas.microsoft.com/office/word/2012/wordml" xmlns:w16cex="http://schemas.microsoft.com/office/word/2018/wordml/cex" xmlns:w16cid="http://schemas.microsoft.com/office/word/2016/wordml/cid" xmlns:w16="http://schemas.microsoft.com/office/word/2018/wordml" xmlns:w16du="http://schemas.microsoft.com/office/word/2023/wordml/word16du" xmlns:w16sdtdh="http://schemas.microsoft.com/office/word/2020/wordml/sdtdatahash" xmlns:w16se="http://schemas.microsoft.com/office/word/2015/wordml/symex" xmlns:wpg="http://schemas.microsoft.com/office/word/2010/wordprocessingGroup" xmlns:wpi="http://schemas.microsoft.com/office/word/2010/wordprocessingInk" xmlns:wne="http://schemas.microsoft.com/office/word/2006/wordml" xmlns:wps="http://schemas.microsoft.com/office/word/2010/wordprocessingShape" mc:Ignorable="w14 w15 w16se w16cid w16 w16cex w16sdtdh w16du wp14">
   <w:footnote w:type="separator" w:id="-1">
     <w:p>
       <w:r>
@@ -33956,7 +33966,7 @@
 </file>
 
 <file path=word/header1.xml><?xml version="1.0" encoding="utf-8"?>
-<w:hdr xmlns:wpc="http://schemas.microsoft.com/office/word/2010/wordprocessingCanvas" xmlns:cx="http://schemas.microsoft.com/office/drawing/2014/chartex" xmlns:cx1="http://schemas.microsoft.com/office/drawing/2015/9/8/chartex" xmlns:cx2="http://schemas.microsoft.com/office/drawing/2015/10/21/chartex" xmlns:cx3="http://schemas.microsoft.com/office/drawing/2016/5/9/chartex" xmlns:cx4="http://schemas.microsoft.com/office/drawing/2016/5/10/chartex" xmlns:cx5="http://schemas.microsoft.com/office/drawing/2016/5/11/chartex" xmlns:cx6="http://schemas.microsoft.com/office/drawing/2016/5/12/chartex" xmlns:cx7="http://schemas.microsoft.com/office/drawing/2016/5/13/chartex" xmlns:cx8="http://schemas.microsoft.com/office/drawing/2016/5/14/chartex" xmlns:mc="http://schemas.openxmlformats.org/markup-compatibility/2006" xmlns:aink="http://schemas.microsoft.com/office/drawing/2016/ink" xmlns:am3d="http://schemas.microsoft.com/office/drawing/2017/model3d" xmlns:o="urn:schemas-microsoft-com:office:office" xmlns:oel="http://schemas.microsoft.com/office/2019/extlst" xmlns:r="http://schemas.openxmlformats.org/officeDocument/2006/relationships" xmlns:m="http://schemas.openxmlformats.org/officeDocument/2006/math" xmlns:v="urn:schemas-microsoft-com:vml" xmlns:wp14="http://schemas.microsoft.com/office/word/2010/wordprocessingDrawing" xmlns:wp="http://schemas.openxmlformats.org/drawingml/2006/wordprocessingDrawing" xmlns:w10="urn:schemas-microsoft-com:office:word" xmlns:w="http://schemas.openxmlformats.org/wordprocessingml/2006/main" xmlns:w14="http://schemas.microsoft.com/office/word/2010/wordml" xmlns:w15="http://schemas.microsoft.com/office/word/2012/wordml" xmlns:w16cex="http://schemas.microsoft.com/office/word/2018/wordml/cex" xmlns:w16cid="http://schemas.microsoft.com/office/word/2016/wordml/cid" xmlns:w16="http://schemas.microsoft.com/office/word/2018/wordml" xmlns:w16sdtdh="http://schemas.microsoft.com/office/word/2020/wordml/sdtdatahash" xmlns:w16se="http://schemas.microsoft.com/office/word/2015/wordml/symex" xmlns:wpg="http://schemas.microsoft.com/office/word/2010/wordprocessingGroup" xmlns:wpi="http://schemas.microsoft.com/office/word/2010/wordprocessingInk" xmlns:wne="http://schemas.microsoft.com/office/word/2006/wordml" xmlns:wps="http://schemas.microsoft.com/office/word/2010/wordprocessingShape" mc:Ignorable="w14 w15 w16se w16cid w16 w16cex w16sdtdh wp14">
+<w:hdr xmlns:wpc="http://schemas.microsoft.com/office/word/2010/wordprocessingCanvas" xmlns:cx="http://schemas.microsoft.com/office/drawing/2014/chartex" xmlns:cx1="http://schemas.microsoft.com/office/drawing/2015/9/8/chartex" xmlns:cx2="http://schemas.microsoft.com/office/drawing/2015/10/21/chartex" xmlns:cx3="http://schemas.microsoft.com/office/drawing/2016/5/9/chartex" xmlns:cx4="http://schemas.microsoft.com/office/drawing/2016/5/10/chartex" xmlns:cx5="http://schemas.microsoft.com/office/drawing/2016/5/11/chartex" xmlns:cx6="http://schemas.microsoft.com/office/drawing/2016/5/12/chartex" xmlns:cx7="http://schemas.microsoft.com/office/drawing/2016/5/13/chartex" xmlns:cx8="http://schemas.microsoft.com/office/drawing/2016/5/14/chartex" xmlns:mc="http://schemas.openxmlformats.org/markup-compatibility/2006" xmlns:aink="http://schemas.microsoft.com/office/drawing/2016/ink" xmlns:am3d="http://schemas.microsoft.com/office/drawing/2017/model3d" xmlns:o="urn:schemas-microsoft-com:office:office" xmlns:oel="http://schemas.microsoft.com/office/2019/extlst" xmlns:r="http://schemas.openxmlformats.org/officeDocument/2006/relationships" xmlns:m="http://schemas.openxmlformats.org/officeDocument/2006/math" xmlns:v="urn:schemas-microsoft-com:vml" xmlns:wp14="http://schemas.microsoft.com/office/word/2010/wordprocessingDrawing" xmlns:wp="http://schemas.openxmlformats.org/drawingml/2006/wordprocessingDrawing" xmlns:w10="urn:schemas-microsoft-com:office:word" xmlns:w="http://schemas.openxmlformats.org/wordprocessingml/2006/main" xmlns:w14="http://schemas.microsoft.com/office/word/2010/wordml" xmlns:w15="http://schemas.microsoft.com/office/word/2012/wordml" xmlns:w16cex="http://schemas.microsoft.com/office/word/2018/wordml/cex" xmlns:w16cid="http://schemas.microsoft.com/office/word/2016/wordml/cid" xmlns:w16="http://schemas.microsoft.com/office/word/2018/wordml" xmlns:w16du="http://schemas.microsoft.com/office/word/2023/wordml/word16du" xmlns:w16sdtdh="http://schemas.microsoft.com/office/word/2020/wordml/sdtdatahash" xmlns:w16se="http://schemas.microsoft.com/office/word/2015/wordml/symex" xmlns:wpg="http://schemas.microsoft.com/office/word/2010/wordprocessingGroup" xmlns:wpi="http://schemas.microsoft.com/office/word/2010/wordprocessingInk" xmlns:wne="http://schemas.microsoft.com/office/word/2006/wordml" xmlns:wps="http://schemas.microsoft.com/office/word/2010/wordprocessingShape" mc:Ignorable="w14 w15 w16se w16cid w16 w16cex w16sdtdh w16du wp14">
   <w:sdt>
     <w:sdtPr>
       <w:id w:val="870181800"/>
@@ -34031,7 +34041,7 @@
 </file>
 
 <file path=word/styles.xml><?xml version="1.0" encoding="utf-8"?>
-<w:styles xmlns:mc="http://schemas.openxmlformats.org/markup-compatibility/2006" xmlns:r="http://schemas.openxmlformats.org/officeDocument/2006/relationships" xmlns:w="http://schemas.openxmlformats.org/wordprocessingml/2006/main" xmlns:w14="http://schemas.microsoft.com/office/word/2010/wordml" xmlns:w15="http://schemas.microsoft.com/office/word/2012/wordml" xmlns:w16cex="http://schemas.microsoft.com/office/word/2018/wordml/cex" xmlns:w16cid="http://schemas.microsoft.com/office/word/2016/wordml/cid" xmlns:w16="http://schemas.microsoft.com/office/word/2018/wordml" xmlns:w16sdtdh="http://schemas.microsoft.com/office/word/2020/wordml/sdtdatahash" xmlns:w16se="http://schemas.microsoft.com/office/word/2015/wordml/symex" mc:Ignorable="w14 w15 w16se w16cid w16 w16cex w16sdtdh">
+<w:styles xmlns:mc="http://schemas.openxmlformats.org/markup-compatibility/2006" xmlns:r="http://schemas.openxmlformats.org/officeDocument/2006/relationships" xmlns:w="http://schemas.openxmlformats.org/wordprocessingml/2006/main" xmlns:w14="http://schemas.microsoft.com/office/word/2010/wordml" xmlns:w15="http://schemas.microsoft.com/office/word/2012/wordml" xmlns:w16cex="http://schemas.microsoft.com/office/word/2018/wordml/cex" xmlns:w16cid="http://schemas.microsoft.com/office/word/2016/wordml/cid" xmlns:w16="http://schemas.microsoft.com/office/word/2018/wordml" xmlns:w16du="http://schemas.microsoft.com/office/word/2023/wordml/word16du" xmlns:w16sdtdh="http://schemas.microsoft.com/office/word/2020/wordml/sdtdatahash" xmlns:w16se="http://schemas.microsoft.com/office/word/2015/wordml/symex" mc:Ignorable="w14 w15 w16se w16cid w16 w16cex w16sdtdh w16du">
   <w:docDefaults>
     <w:rPrDefault>
       <w:rPr>
@@ -34421,6 +34431,26 @@
       <w:szCs w:val="28"/>
     </w:rPr>
   </w:style>
+  <w:style w:type="paragraph" w:styleId="Heading1">
+    <w:name w:val="heading 1"/>
+    <w:basedOn w:val="Normal"/>
+    <w:next w:val="Normal"/>
+    <w:link w:val="Heading1Char"/>
+    <w:qFormat/>
+    <w:rsid w:val="00EF2ACD"/>
+    <w:pPr>
+      <w:keepNext/>
+      <w:keepLines/>
+      <w:spacing w:before="240"/>
+      <w:outlineLvl w:val="0"/>
+    </w:pPr>
+    <w:rPr>
+      <w:rFonts w:asciiTheme="majorHAnsi" w:eastAsiaTheme="majorEastAsia" w:hAnsiTheme="majorHAnsi" w:cstheme="majorBidi"/>
+      <w:color w:val="365F91" w:themeColor="accent1" w:themeShade="BF"/>
+      <w:sz w:val="32"/>
+      <w:szCs w:val="32"/>
+    </w:rPr>
+  </w:style>
   <w:style w:type="character" w:default="1" w:styleId="DefaultParagraphFont">
     <w:name w:val="Default Paragraph Font"/>
     <w:uiPriority w:val="1"/>
@@ -34616,6 +34646,18 @@
         <w:insideV w:val="single" w:sz="4" w:space="0" w:color="auto"/>
       </w:tblBorders>
     </w:tblPr>
+  </w:style>
+  <w:style w:type="character" w:customStyle="1" w:styleId="Heading1Char">
+    <w:name w:val="Heading 1 Char"/>
+    <w:basedOn w:val="DefaultParagraphFont"/>
+    <w:link w:val="Heading1"/>
+    <w:rsid w:val="00EF2ACD"/>
+    <w:rPr>
+      <w:rFonts w:asciiTheme="majorHAnsi" w:eastAsiaTheme="majorEastAsia" w:hAnsiTheme="majorHAnsi" w:cstheme="majorBidi"/>
+      <w:color w:val="365F91" w:themeColor="accent1" w:themeShade="BF"/>
+      <w:sz w:val="32"/>
+      <w:szCs w:val="32"/>
+    </w:rPr>
   </w:style>
 </w:styles>
 </file>

</xml_diff>